<commit_message>
Adding a precision on scoring in documentation
Adding a justification about the scoring algorithm on the documentation.
Deploying the application to Heroku
</commit_message>
<xml_diff>
--- a/doc/Documentation.docx
+++ b/doc/Documentation.docx
@@ -12,8 +12,6 @@
           <w:szCs w:val="40"/>
         </w:rPr>
       </w:pPr>
-      <w:bookmarkStart w:id="0" w:name="_GoBack"/>
-      <w:bookmarkEnd w:id="0"/>
       <w:r>
         <w:rPr>
           <w:b/>
@@ -367,6 +365,14 @@
       <w:r>
         <w:t>The score is rounded to two decimals.</w:t>
       </w:r>
+      <w:r>
+        <w:t xml:space="preserve"> </w:t>
+      </w:r>
+      <w:bookmarkStart w:id="0" w:name="_GoBack"/>
+      <w:r>
+        <w:t>All the scores are absolute and does not depend on the current number of cities returned. It could have been a possibility but I think it would increase score differences and then possibly mislead the algorithm.</w:t>
+      </w:r>
+      <w:bookmarkEnd w:id="0"/>
     </w:p>
     <w:p>
       <w:r>

</xml_diff>